<commit_message>
complete the final report ...
</commit_message>
<xml_diff>
--- a/HW/HW1/my_cv.docx
+++ b/HW/HW1/my_cv.docx
@@ -12,7 +12,61 @@
           <w:color w:val="222E39"/>
           <w:kern w:val="0"/>
         </w:rPr>
-        <w:t>Computer Eng. and IT Dept., Amirkabir University of Tech., ValiAsr Ave., Tehran, Iran</w:t>
+        <w:t xml:space="preserve">Computer Eng. and </w:t>
+      </w:r>
+      <w:proofErr w:type="gramStart"/>
+      <w:r>
+        <w:rPr>
+          <w:rFonts w:cs="ArialMT"/>
+          <w:color w:val="222E39"/>
+          <w:kern w:val="0"/>
+        </w:rPr>
+        <w:t>IT</w:t>
+      </w:r>
+      <w:proofErr w:type="gramEnd"/>
+      <w:r>
+        <w:rPr>
+          <w:rFonts w:cs="ArialMT"/>
+          <w:color w:val="222E39"/>
+          <w:kern w:val="0"/>
+        </w:rPr>
+        <w:t xml:space="preserve"> Dept., </w:t>
+      </w:r>
+      <w:proofErr w:type="spellStart"/>
+      <w:r>
+        <w:rPr>
+          <w:rFonts w:cs="ArialMT"/>
+          <w:color w:val="222E39"/>
+          <w:kern w:val="0"/>
+        </w:rPr>
+        <w:t>Amirkabir</w:t>
+      </w:r>
+      <w:proofErr w:type="spellEnd"/>
+      <w:r>
+        <w:rPr>
+          <w:rFonts w:cs="ArialMT"/>
+          <w:color w:val="222E39"/>
+          <w:kern w:val="0"/>
+        </w:rPr>
+        <w:t xml:space="preserve"> University of Tech., </w:t>
+      </w:r>
+      <w:proofErr w:type="spellStart"/>
+      <w:r>
+        <w:rPr>
+          <w:rFonts w:cs="ArialMT"/>
+          <w:color w:val="222E39"/>
+          <w:kern w:val="0"/>
+        </w:rPr>
+        <w:t>ValiAsr</w:t>
+      </w:r>
+      <w:proofErr w:type="spellEnd"/>
+      <w:r>
+        <w:rPr>
+          <w:rFonts w:cs="ArialMT"/>
+          <w:color w:val="222E39"/>
+          <w:kern w:val="0"/>
+        </w:rPr>
+        <w:t xml:space="preserve"> Ave., Tehran, Iran</w:t>
       </w:r>
     </w:p>
     <w:p>
@@ -253,13 +307,37 @@
               <w:ind w:left="720"/>
             </w:pPr>
             <w:r>
-              <w:t>HTML 5 , CSS 3 , XML , Java Script &amp; JQ</w:t>
+              <w:t xml:space="preserve">HTML 5 , CSS </w:t>
+            </w:r>
+            <w:r>
+              <w:t xml:space="preserve"> , XML</w:t>
+            </w:r>
+            <w:r>
+              <w:t xml:space="preserve">(XSLT , DTD , XML </w:t>
+            </w:r>
+            <w:r>
+              <w:t>Schema</w:t>
+            </w:r>
+            <w:r>
+              <w:t>)</w:t>
+            </w:r>
+            <w:r>
+              <w:t xml:space="preserve"> , Java Script &amp; JQ</w:t>
             </w:r>
             <w:r>
               <w:t>uery</w:t>
             </w:r>
             <w:r>
               <w:t xml:space="preserve"> , PHP </w:t>
+            </w:r>
+          </w:p>
+          <w:p>
+            <w:pPr>
+              <w:pStyle w:val="ResumeText"/>
+              <w:ind w:left="720"/>
+            </w:pPr>
+            <w:r>
+              <w:t>Familiar with ASP.NET</w:t>
             </w:r>
           </w:p>
           <w:p>
@@ -574,6 +652,24 @@
           <w:p>
             <w:pPr>
               <w:pStyle w:val="ResumeText"/>
+              <w:ind w:left="720"/>
+            </w:pPr>
+          </w:p>
+          <w:p>
+            <w:pPr>
+              <w:pStyle w:val="ResumeText"/>
+              <w:ind w:left="720"/>
+            </w:pPr>
+          </w:p>
+          <w:p>
+            <w:pPr>
+              <w:pStyle w:val="ResumeText"/>
+              <w:ind w:left="720"/>
+            </w:pPr>
+          </w:p>
+          <w:p>
+            <w:pPr>
+              <w:pStyle w:val="ResumeText"/>
               <w:numPr>
                 <w:ilvl w:val="0"/>
                 <w:numId w:val="3"/>
@@ -588,6 +684,7 @@
                 <w:b/>
                 <w:bCs/>
               </w:rPr>
+              <w:lastRenderedPageBreak/>
               <w:t>Internet Engineering</w:t>
             </w:r>
             <w:r>
@@ -630,6 +727,9 @@
               <w:pStyle w:val="ResumeText"/>
               <w:ind w:left="720"/>
             </w:pPr>
+            <w:r>
+              <w:t>Game Station: client side for online chess and Sudoku (using HTML , CSS , JavaScript , jQuery , XSLT , DTD , XML Schema  )</w:t>
+            </w:r>
           </w:p>
           <w:p>
             <w:pPr>
@@ -648,7 +748,6 @@
                 <w:b/>
                 <w:bCs/>
               </w:rPr>
-              <w:lastRenderedPageBreak/>
               <w:t>Computer Networks :</w:t>
             </w:r>
           </w:p>
@@ -712,6 +811,8 @@
             <w:r>
               <w:t>Design and implementation of ALU with 8 operations using Proteus.</w:t>
             </w:r>
+            <w:bookmarkStart w:id="0" w:name="_GoBack"/>
+            <w:bookmarkEnd w:id="0"/>
           </w:p>
           <w:p>
             <w:pPr>
@@ -769,11 +870,16 @@
               <w:pStyle w:val="ResumeText"/>
               <w:ind w:left="720"/>
             </w:pPr>
+            <w:proofErr w:type="spellStart"/>
             <w:r>
               <w:t>J</w:t>
             </w:r>
             <w:r>
-              <w:t>Calculator (</w:t>
+              <w:t>Calculator</w:t>
+            </w:r>
+            <w:proofErr w:type="spellEnd"/>
+            <w:r>
+              <w:t xml:space="preserve"> (</w:t>
             </w:r>
             <w:r>
               <w:t xml:space="preserve">java </w:t>
@@ -892,12 +998,21 @@
                 <w:bCs/>
               </w:rPr>
             </w:pPr>
-            <w:r>
-              <w:rPr>
-                <w:b/>
-                <w:bCs/>
-              </w:rPr>
-              <w:t>Amirkabir University of Technology (Tehran Polytechnic), Tehran, Iran</w:t>
+            <w:proofErr w:type="spellStart"/>
+            <w:r>
+              <w:rPr>
+                <w:b/>
+                <w:bCs/>
+              </w:rPr>
+              <w:t>Amirkabir</w:t>
+            </w:r>
+            <w:proofErr w:type="spellEnd"/>
+            <w:r>
+              <w:rPr>
+                <w:b/>
+                <w:bCs/>
+              </w:rPr>
+              <w:t xml:space="preserve"> University of Technology (Tehran Polytechnic), Tehran, Iran</w:t>
             </w:r>
           </w:p>
           <w:p>
@@ -918,8 +1033,6 @@
             <w:r>
               <w:t>September 2012 - June 2017</w:t>
             </w:r>
-            <w:bookmarkStart w:id="0" w:name="_GoBack"/>
-            <w:bookmarkEnd w:id="0"/>
             <w:r>
               <w:t xml:space="preserve"> (expected)</w:t>
             </w:r>
@@ -932,15 +1045,32 @@
                 <w:numId w:val="3"/>
               </w:numPr>
             </w:pPr>
-            <w:r>
-              <w:rPr>
-                <w:b/>
-                <w:bCs/>
-              </w:rPr>
-              <w:t>ShahidRejayee High School</w:t>
-            </w:r>
-            <w:r>
-              <w:t xml:space="preserve">, Bijar, </w:t>
+            <w:proofErr w:type="spellStart"/>
+            <w:r>
+              <w:rPr>
+                <w:b/>
+                <w:bCs/>
+              </w:rPr>
+              <w:t>ShahidRejayee</w:t>
+            </w:r>
+            <w:proofErr w:type="spellEnd"/>
+            <w:r>
+              <w:rPr>
+                <w:b/>
+                <w:bCs/>
+              </w:rPr>
+              <w:t xml:space="preserve"> High School</w:t>
+            </w:r>
+            <w:r>
+              <w:t xml:space="preserve">, </w:t>
+            </w:r>
+            <w:proofErr w:type="spellStart"/>
+            <w:r>
+              <w:t>Bijar</w:t>
+            </w:r>
+            <w:proofErr w:type="spellEnd"/>
+            <w:r>
+              <w:t xml:space="preserve">, </w:t>
             </w:r>
             <w:r>
               <w:t>Kurdistan</w:t>
@@ -1273,7 +1403,7 @@
       <w:rPr>
         <w:noProof/>
       </w:rPr>
-      <w:t>2</w:t>
+      <w:t>3</w:t>
     </w:r>
     <w:r>
       <w:fldChar w:fldCharType="end"/>

</xml_diff>